<commit_message>
commit de la instalacion finalizada
</commit_message>
<xml_diff>
--- a/pelis-app/Documentación Instalación.docx
+++ b/pelis-app/Documentación Instalación.docx
@@ -516,8 +516,6 @@
           </wp:inline>
         </w:drawing>
       </w:r>
-      <w:bookmarkStart w:id="0" w:name="_GoBack"/>
-      <w:bookmarkEnd w:id="0"/>
     </w:p>
     <w:p/>
     <w:p>
@@ -594,6 +592,408 @@
                     <a:xfrm>
                       <a:off x="0" y="0"/>
                       <a:ext cx="4691316" cy="2521638"/>
+                    </a:xfrm>
+                    <a:prstGeom prst="rect">
+                      <a:avLst/>
+                    </a:prstGeom>
+                  </pic:spPr>
+                </pic:pic>
+              </a:graphicData>
+            </a:graphic>
+          </wp:inline>
+        </w:drawing>
+      </w:r>
+    </w:p>
+    <w:p/>
+    <w:p/>
+    <w:p/>
+    <w:p>
+      <w:r>
+        <w:lastRenderedPageBreak/>
+        <w:t>Configuramos fichero .</w:t>
+      </w:r>
+      <w:proofErr w:type="spellStart"/>
+      <w:r>
+        <w:t>htaccess</w:t>
+      </w:r>
+      <w:proofErr w:type="spellEnd"/>
+      <w:r>
+        <w:t xml:space="preserve"> para que funcionen bien las rutas en el servidor:</w:t>
+      </w:r>
+    </w:p>
+    <w:p>
+      <w:r>
+        <w:t xml:space="preserve">Antes tenemos que habilitar el módulo </w:t>
+      </w:r>
+      <w:proofErr w:type="spellStart"/>
+      <w:r>
+        <w:t>rewrite</w:t>
+      </w:r>
+      <w:proofErr w:type="spellEnd"/>
+      <w:r>
+        <w:t xml:space="preserve"> de </w:t>
+      </w:r>
+      <w:r>
+        <w:t xml:space="preserve">apache con </w:t>
+      </w:r>
+      <w:r>
+        <w:rPr>
+          <w:b/>
+          <w:u w:val="single"/>
+        </w:rPr>
+        <w:t xml:space="preserve">sudo a2enmod </w:t>
+      </w:r>
+      <w:proofErr w:type="spellStart"/>
+      <w:r>
+        <w:rPr>
+          <w:b/>
+          <w:u w:val="single"/>
+        </w:rPr>
+        <w:t>rewrite</w:t>
+      </w:r>
+      <w:proofErr w:type="spellEnd"/>
+      <w:r>
+        <w:t xml:space="preserve"> y en el fichero </w:t>
+      </w:r>
+      <w:bookmarkStart w:id="0" w:name="_GoBack"/>
+      <w:r>
+        <w:rPr>
+          <w:b/>
+          <w:u w:val="single"/>
+        </w:rPr>
+        <w:t>/</w:t>
+      </w:r>
+      <w:proofErr w:type="spellStart"/>
+      <w:r>
+        <w:rPr>
+          <w:b/>
+          <w:u w:val="single"/>
+        </w:rPr>
+        <w:t>etc</w:t>
+      </w:r>
+      <w:proofErr w:type="spellEnd"/>
+      <w:r>
+        <w:rPr>
+          <w:b/>
+          <w:u w:val="single"/>
+        </w:rPr>
+        <w:t>/apache2/</w:t>
+      </w:r>
+      <w:proofErr w:type="spellStart"/>
+      <w:r>
+        <w:rPr>
+          <w:b/>
+          <w:u w:val="single"/>
+        </w:rPr>
+        <w:t>sites-available</w:t>
+      </w:r>
+      <w:proofErr w:type="spellEnd"/>
+      <w:r>
+        <w:rPr>
+          <w:b/>
+          <w:u w:val="single"/>
+        </w:rPr>
+        <w:t>/000-default.conf</w:t>
+      </w:r>
+      <w:bookmarkEnd w:id="0"/>
+      <w:r>
+        <w:t xml:space="preserve"> y  poner lo siguiente:</w:t>
+      </w:r>
+    </w:p>
+    <w:p>
+      <w:pPr>
+        <w:shd w:val="clear" w:color="auto" w:fill="F6F8FA"/>
+        <w:tabs>
+          <w:tab w:val="left" w:pos="916"/>
+          <w:tab w:val="left" w:pos="1832"/>
+          <w:tab w:val="left" w:pos="2748"/>
+          <w:tab w:val="left" w:pos="3664"/>
+          <w:tab w:val="left" w:pos="4580"/>
+          <w:tab w:val="left" w:pos="5496"/>
+          <w:tab w:val="left" w:pos="6412"/>
+          <w:tab w:val="left" w:pos="7328"/>
+          <w:tab w:val="left" w:pos="8244"/>
+          <w:tab w:val="left" w:pos="9160"/>
+          <w:tab w:val="left" w:pos="10076"/>
+          <w:tab w:val="left" w:pos="10992"/>
+          <w:tab w:val="left" w:pos="11908"/>
+          <w:tab w:val="left" w:pos="12824"/>
+          <w:tab w:val="left" w:pos="13740"/>
+          <w:tab w:val="left" w:pos="14656"/>
+        </w:tabs>
+        <w:spacing w:after="0" w:line="240" w:lineRule="auto"/>
+        <w:rPr>
+          <w:rFonts w:ascii="Consolas" w:eastAsia="Times New Roman" w:hAnsi="Consolas" w:cs="Consolas"/>
+          <w:color w:val="24292E"/>
+          <w:sz w:val="20"/>
+          <w:szCs w:val="20"/>
+          <w:bdr w:val="none" w:sz="0" w:space="0" w:color="auto" w:frame="1"/>
+          <w:lang w:eastAsia="es-ES"/>
+        </w:rPr>
+      </w:pPr>
+      <w:r>
+        <w:rPr>
+          <w:rFonts w:ascii="Consolas" w:eastAsia="Times New Roman" w:hAnsi="Consolas" w:cs="Consolas"/>
+          <w:color w:val="24292E"/>
+          <w:sz w:val="20"/>
+          <w:szCs w:val="20"/>
+          <w:bdr w:val="none" w:sz="0" w:space="0" w:color="auto" w:frame="1"/>
+          <w:lang w:eastAsia="es-ES"/>
+        </w:rPr>
+        <w:t>&lt;</w:t>
+      </w:r>
+      <w:proofErr w:type="spellStart"/>
+      <w:r>
+        <w:rPr>
+          <w:rFonts w:ascii="Consolas" w:eastAsia="Times New Roman" w:hAnsi="Consolas" w:cs="Consolas"/>
+          <w:color w:val="24292E"/>
+          <w:sz w:val="20"/>
+          <w:szCs w:val="20"/>
+          <w:bdr w:val="none" w:sz="0" w:space="0" w:color="auto" w:frame="1"/>
+          <w:lang w:eastAsia="es-ES"/>
+        </w:rPr>
+        <w:t>Directory</w:t>
+      </w:r>
+      <w:proofErr w:type="spellEnd"/>
+      <w:r>
+        <w:rPr>
+          <w:rFonts w:ascii="Consolas" w:eastAsia="Times New Roman" w:hAnsi="Consolas" w:cs="Consolas"/>
+          <w:color w:val="24292E"/>
+          <w:sz w:val="20"/>
+          <w:szCs w:val="20"/>
+          <w:bdr w:val="none" w:sz="0" w:space="0" w:color="auto" w:frame="1"/>
+          <w:lang w:eastAsia="es-ES"/>
+        </w:rPr>
+        <w:t xml:space="preserve"> "/</w:t>
+      </w:r>
+      <w:proofErr w:type="spellStart"/>
+      <w:r>
+        <w:rPr>
+          <w:rFonts w:ascii="Consolas" w:eastAsia="Times New Roman" w:hAnsi="Consolas" w:cs="Consolas"/>
+          <w:color w:val="24292E"/>
+          <w:sz w:val="20"/>
+          <w:szCs w:val="20"/>
+          <w:bdr w:val="none" w:sz="0" w:space="0" w:color="auto" w:frame="1"/>
+          <w:lang w:eastAsia="es-ES"/>
+        </w:rPr>
+        <w:t>var</w:t>
+      </w:r>
+      <w:proofErr w:type="spellEnd"/>
+      <w:r>
+        <w:rPr>
+          <w:rFonts w:ascii="Consolas" w:eastAsia="Times New Roman" w:hAnsi="Consolas" w:cs="Consolas"/>
+          <w:color w:val="24292E"/>
+          <w:sz w:val="20"/>
+          <w:szCs w:val="20"/>
+          <w:bdr w:val="none" w:sz="0" w:space="0" w:color="auto" w:frame="1"/>
+          <w:lang w:eastAsia="es-ES"/>
+        </w:rPr>
+        <w:t>/www/</w:t>
+      </w:r>
+      <w:proofErr w:type="spellStart"/>
+      <w:r>
+        <w:rPr>
+          <w:rFonts w:ascii="Consolas" w:eastAsia="Times New Roman" w:hAnsi="Consolas" w:cs="Consolas"/>
+          <w:color w:val="24292E"/>
+          <w:sz w:val="20"/>
+          <w:szCs w:val="20"/>
+          <w:bdr w:val="none" w:sz="0" w:space="0" w:color="auto" w:frame="1"/>
+          <w:lang w:eastAsia="es-ES"/>
+        </w:rPr>
+        <w:t>dist</w:t>
+      </w:r>
+      <w:proofErr w:type="spellEnd"/>
+      <w:r>
+        <w:rPr>
+          <w:rFonts w:ascii="Consolas" w:eastAsia="Times New Roman" w:hAnsi="Consolas" w:cs="Consolas"/>
+          <w:color w:val="24292E"/>
+          <w:sz w:val="20"/>
+          <w:szCs w:val="20"/>
+          <w:bdr w:val="none" w:sz="0" w:space="0" w:color="auto" w:frame="1"/>
+          <w:lang w:eastAsia="es-ES"/>
+        </w:rPr>
+        <w:t>"&gt;</w:t>
+      </w:r>
+    </w:p>
+    <w:p>
+      <w:pPr>
+        <w:shd w:val="clear" w:color="auto" w:fill="F6F8FA"/>
+        <w:tabs>
+          <w:tab w:val="left" w:pos="916"/>
+          <w:tab w:val="left" w:pos="1832"/>
+          <w:tab w:val="left" w:pos="2748"/>
+          <w:tab w:val="left" w:pos="3664"/>
+          <w:tab w:val="left" w:pos="4580"/>
+          <w:tab w:val="left" w:pos="5496"/>
+          <w:tab w:val="left" w:pos="6412"/>
+          <w:tab w:val="left" w:pos="7328"/>
+          <w:tab w:val="left" w:pos="8244"/>
+          <w:tab w:val="left" w:pos="9160"/>
+          <w:tab w:val="left" w:pos="10076"/>
+          <w:tab w:val="left" w:pos="10992"/>
+          <w:tab w:val="left" w:pos="11908"/>
+          <w:tab w:val="left" w:pos="12824"/>
+          <w:tab w:val="left" w:pos="13740"/>
+          <w:tab w:val="left" w:pos="14656"/>
+        </w:tabs>
+        <w:spacing w:after="0" w:line="240" w:lineRule="auto"/>
+        <w:rPr>
+          <w:rFonts w:ascii="Consolas" w:eastAsia="Times New Roman" w:hAnsi="Consolas" w:cs="Consolas"/>
+          <w:color w:val="24292E"/>
+          <w:sz w:val="20"/>
+          <w:szCs w:val="20"/>
+          <w:bdr w:val="none" w:sz="0" w:space="0" w:color="auto" w:frame="1"/>
+          <w:lang w:eastAsia="es-ES"/>
+        </w:rPr>
+      </w:pPr>
+      <w:r>
+        <w:rPr>
+          <w:rFonts w:ascii="Consolas" w:eastAsia="Times New Roman" w:hAnsi="Consolas" w:cs="Consolas"/>
+          <w:color w:val="24292E"/>
+          <w:sz w:val="20"/>
+          <w:szCs w:val="20"/>
+          <w:bdr w:val="none" w:sz="0" w:space="0" w:color="auto" w:frame="1"/>
+          <w:lang w:eastAsia="es-ES"/>
+        </w:rPr>
+        <w:t xml:space="preserve">  </w:t>
+      </w:r>
+      <w:proofErr w:type="spellStart"/>
+      <w:r>
+        <w:rPr>
+          <w:rFonts w:ascii="Consolas" w:eastAsia="Times New Roman" w:hAnsi="Consolas" w:cs="Consolas"/>
+          <w:color w:val="24292E"/>
+          <w:sz w:val="20"/>
+          <w:szCs w:val="20"/>
+          <w:bdr w:val="none" w:sz="0" w:space="0" w:color="auto" w:frame="1"/>
+          <w:lang w:eastAsia="es-ES"/>
+        </w:rPr>
+        <w:t>AllowOverride</w:t>
+      </w:r>
+      <w:proofErr w:type="spellEnd"/>
+      <w:r>
+        <w:rPr>
+          <w:rFonts w:ascii="Consolas" w:eastAsia="Times New Roman" w:hAnsi="Consolas" w:cs="Consolas"/>
+          <w:color w:val="24292E"/>
+          <w:sz w:val="20"/>
+          <w:szCs w:val="20"/>
+          <w:bdr w:val="none" w:sz="0" w:space="0" w:color="auto" w:frame="1"/>
+          <w:lang w:eastAsia="es-ES"/>
+        </w:rPr>
+        <w:t xml:space="preserve"> </w:t>
+      </w:r>
+      <w:proofErr w:type="spellStart"/>
+      <w:r>
+        <w:rPr>
+          <w:rFonts w:ascii="Consolas" w:eastAsia="Times New Roman" w:hAnsi="Consolas" w:cs="Consolas"/>
+          <w:color w:val="24292E"/>
+          <w:sz w:val="20"/>
+          <w:szCs w:val="20"/>
+          <w:bdr w:val="none" w:sz="0" w:space="0" w:color="auto" w:frame="1"/>
+          <w:lang w:eastAsia="es-ES"/>
+        </w:rPr>
+        <w:t>All</w:t>
+      </w:r>
+      <w:proofErr w:type="spellEnd"/>
+    </w:p>
+    <w:p>
+      <w:pPr>
+        <w:shd w:val="clear" w:color="auto" w:fill="F6F8FA"/>
+        <w:tabs>
+          <w:tab w:val="left" w:pos="916"/>
+          <w:tab w:val="left" w:pos="1832"/>
+          <w:tab w:val="left" w:pos="2748"/>
+          <w:tab w:val="left" w:pos="3664"/>
+          <w:tab w:val="left" w:pos="4580"/>
+          <w:tab w:val="left" w:pos="5496"/>
+          <w:tab w:val="left" w:pos="6412"/>
+          <w:tab w:val="left" w:pos="7328"/>
+          <w:tab w:val="left" w:pos="8244"/>
+          <w:tab w:val="left" w:pos="9160"/>
+          <w:tab w:val="left" w:pos="10076"/>
+          <w:tab w:val="left" w:pos="10992"/>
+          <w:tab w:val="left" w:pos="11908"/>
+          <w:tab w:val="left" w:pos="12824"/>
+          <w:tab w:val="left" w:pos="13740"/>
+          <w:tab w:val="left" w:pos="14656"/>
+        </w:tabs>
+        <w:spacing w:after="0" w:line="240" w:lineRule="auto"/>
+        <w:rPr>
+          <w:rFonts w:ascii="Consolas" w:eastAsia="Times New Roman" w:hAnsi="Consolas" w:cs="Consolas"/>
+          <w:color w:val="24292E"/>
+          <w:sz w:val="20"/>
+          <w:szCs w:val="20"/>
+          <w:lang w:eastAsia="es-ES"/>
+        </w:rPr>
+      </w:pPr>
+      <w:r>
+        <w:rPr>
+          <w:rFonts w:ascii="Consolas" w:eastAsia="Times New Roman" w:hAnsi="Consolas" w:cs="Consolas"/>
+          <w:color w:val="24292E"/>
+          <w:sz w:val="20"/>
+          <w:szCs w:val="20"/>
+          <w:bdr w:val="none" w:sz="0" w:space="0" w:color="auto" w:frame="1"/>
+          <w:lang w:eastAsia="es-ES"/>
+        </w:rPr>
+        <w:t>&lt;/</w:t>
+      </w:r>
+      <w:proofErr w:type="spellStart"/>
+      <w:r>
+        <w:rPr>
+          <w:rFonts w:ascii="Consolas" w:eastAsia="Times New Roman" w:hAnsi="Consolas" w:cs="Consolas"/>
+          <w:color w:val="24292E"/>
+          <w:sz w:val="20"/>
+          <w:szCs w:val="20"/>
+          <w:bdr w:val="none" w:sz="0" w:space="0" w:color="auto" w:frame="1"/>
+          <w:lang w:eastAsia="es-ES"/>
+        </w:rPr>
+        <w:t>Directory</w:t>
+      </w:r>
+      <w:proofErr w:type="spellEnd"/>
+      <w:r>
+        <w:rPr>
+          <w:rFonts w:ascii="Consolas" w:eastAsia="Times New Roman" w:hAnsi="Consolas" w:cs="Consolas"/>
+          <w:color w:val="24292E"/>
+          <w:sz w:val="20"/>
+          <w:szCs w:val="20"/>
+          <w:bdr w:val="none" w:sz="0" w:space="0" w:color="auto" w:frame="1"/>
+          <w:lang w:eastAsia="es-ES"/>
+        </w:rPr>
+        <w:t>&gt;</w:t>
+      </w:r>
+    </w:p>
+    <w:p/>
+    <w:p/>
+    <w:p>
+      <w:r>
+        <w:rPr>
+          <w:noProof/>
+          <w:lang w:eastAsia="es-ES"/>
+        </w:rPr>
+        <w:drawing>
+          <wp:inline distT="0" distB="0" distL="0" distR="0" wp14:anchorId="065A3BB9" wp14:editId="7AB23B28">
+            <wp:extent cx="5400040" cy="3399790"/>
+            <wp:effectExtent l="0" t="0" r="0" b="0"/>
+            <wp:docPr id="10" name="Imagen 10"/>
+            <wp:cNvGraphicFramePr>
+              <a:graphicFrameLocks xmlns:a="http://schemas.openxmlformats.org/drawingml/2006/main" noChangeAspect="1"/>
+            </wp:cNvGraphicFramePr>
+            <a:graphic xmlns:a="http://schemas.openxmlformats.org/drawingml/2006/main">
+              <a:graphicData uri="http://schemas.openxmlformats.org/drawingml/2006/picture">
+                <pic:pic xmlns:pic="http://schemas.openxmlformats.org/drawingml/2006/picture">
+                  <pic:nvPicPr>
+                    <pic:cNvPr id="1" name=""/>
+                    <pic:cNvPicPr/>
+                  </pic:nvPicPr>
+                  <pic:blipFill>
+                    <a:blip r:embed="rId16"/>
+                    <a:stretch>
+                      <a:fillRect/>
+                    </a:stretch>
+                  </pic:blipFill>
+                  <pic:spPr>
+                    <a:xfrm>
+                      <a:off x="0" y="0"/>
+                      <a:ext cx="5400040" cy="3399790"/>
                     </a:xfrm>
                     <a:prstGeom prst="rect">
                       <a:avLst/>
@@ -1388,6 +1788,69 @@
     <w:uiPriority w:val="99"/>
     <w:rsid w:val="00CB4D31"/>
   </w:style>
+  <w:style w:type="paragraph" w:styleId="HTMLconformatoprevio">
+    <w:name w:val="HTML Preformatted"/>
+    <w:basedOn w:val="Normal"/>
+    <w:link w:val="HTMLconformatoprevioCar"/>
+    <w:uiPriority w:val="99"/>
+    <w:semiHidden/>
+    <w:unhideWhenUsed/>
+    <w:rsid w:val="00010D65"/>
+    <w:pPr>
+      <w:tabs>
+        <w:tab w:val="left" w:pos="916"/>
+        <w:tab w:val="left" w:pos="1832"/>
+        <w:tab w:val="left" w:pos="2748"/>
+        <w:tab w:val="left" w:pos="3664"/>
+        <w:tab w:val="left" w:pos="4580"/>
+        <w:tab w:val="left" w:pos="5496"/>
+        <w:tab w:val="left" w:pos="6412"/>
+        <w:tab w:val="left" w:pos="7328"/>
+        <w:tab w:val="left" w:pos="8244"/>
+        <w:tab w:val="left" w:pos="9160"/>
+        <w:tab w:val="left" w:pos="10076"/>
+        <w:tab w:val="left" w:pos="10992"/>
+        <w:tab w:val="left" w:pos="11908"/>
+        <w:tab w:val="left" w:pos="12824"/>
+        <w:tab w:val="left" w:pos="13740"/>
+        <w:tab w:val="left" w:pos="14656"/>
+      </w:tabs>
+      <w:spacing w:after="0" w:line="240" w:lineRule="auto"/>
+    </w:pPr>
+    <w:rPr>
+      <w:rFonts w:ascii="Courier New" w:eastAsia="Times New Roman" w:hAnsi="Courier New" w:cs="Courier New"/>
+      <w:sz w:val="20"/>
+      <w:szCs w:val="20"/>
+      <w:lang w:eastAsia="es-ES"/>
+    </w:rPr>
+  </w:style>
+  <w:style w:type="character" w:customStyle="1" w:styleId="HTMLconformatoprevioCar">
+    <w:name w:val="HTML con formato previo Car"/>
+    <w:basedOn w:val="Fuentedeprrafopredeter"/>
+    <w:link w:val="HTMLconformatoprevio"/>
+    <w:uiPriority w:val="99"/>
+    <w:semiHidden/>
+    <w:rsid w:val="00010D65"/>
+    <w:rPr>
+      <w:rFonts w:ascii="Courier New" w:eastAsia="Times New Roman" w:hAnsi="Courier New" w:cs="Courier New"/>
+      <w:sz w:val="20"/>
+      <w:szCs w:val="20"/>
+      <w:lang w:eastAsia="es-ES"/>
+    </w:rPr>
+  </w:style>
+  <w:style w:type="character" w:styleId="CdigoHTML">
+    <w:name w:val="HTML Code"/>
+    <w:basedOn w:val="Fuentedeprrafopredeter"/>
+    <w:uiPriority w:val="99"/>
+    <w:semiHidden/>
+    <w:unhideWhenUsed/>
+    <w:rsid w:val="00010D65"/>
+    <w:rPr>
+      <w:rFonts w:ascii="Courier New" w:eastAsia="Times New Roman" w:hAnsi="Courier New" w:cs="Courier New"/>
+      <w:sz w:val="20"/>
+      <w:szCs w:val="20"/>
+    </w:rPr>
+  </w:style>
 </w:styles>
 </file>
 

</xml_diff>

<commit_message>
commit correo listo(No envia)
</commit_message>
<xml_diff>
--- a/pelis-app/Documentación Instalación.docx
+++ b/pelis-app/Documentación Instalación.docx
@@ -15,26 +15,16 @@
           <w:numId w:val="1"/>
         </w:numPr>
       </w:pPr>
-      <w:proofErr w:type="spellStart"/>
       <w:r>
         <w:t>Putty</w:t>
       </w:r>
-      <w:proofErr w:type="spellEnd"/>
     </w:p>
     <w:p>
       <w:pPr>
         <w:ind w:firstLine="708"/>
       </w:pPr>
       <w:r>
-        <w:t xml:space="preserve">Descargamos </w:t>
-      </w:r>
-      <w:proofErr w:type="spellStart"/>
-      <w:r>
-        <w:t>putty</w:t>
-      </w:r>
-      <w:proofErr w:type="spellEnd"/>
-      <w:r>
-        <w:t xml:space="preserve">: </w:t>
+        <w:t xml:space="preserve">Descargamos putty: </w:t>
       </w:r>
       <w:hyperlink r:id="rId7" w:history="1">
         <w:r>
@@ -69,6 +59,9 @@
     <w:p>
       <w:pPr>
         <w:ind w:firstLine="708"/>
+        <w:rPr>
+          <w:u w:val="single"/>
+        </w:rPr>
       </w:pPr>
       <w:r>
         <w:t>Conectamos con las credencias correctas que se nos ha dado.</w:t>
@@ -94,6 +87,16 @@
       <w:r>
         <w:t>Instalamos apache como servidor web.</w:t>
       </w:r>
+      <w:r>
+        <w:t xml:space="preserve"> </w:t>
+      </w:r>
+      <w:r>
+        <w:rPr>
+          <w:b/>
+          <w:u w:val="single"/>
+        </w:rPr>
+        <w:t>Sudo apt-get install apache2</w:t>
+      </w:r>
     </w:p>
     <w:p>
       <w:pPr>
@@ -103,7 +106,24 @@
         <w:t>Configuramos host inicialmente.</w:t>
       </w:r>
     </w:p>
-    <w:p/>
+    <w:p>
+      <w:pPr>
+        <w:rPr>
+          <w:b/>
+          <w:u w:val="single"/>
+        </w:rPr>
+      </w:pPr>
+      <w:r>
+        <w:tab/>
+      </w:r>
+      <w:r>
+        <w:rPr>
+          <w:b/>
+          <w:u w:val="single"/>
+        </w:rPr>
+        <w:t>Sudo nano /etc/apache2/sites-enabled/000-default.conf</w:t>
+      </w:r>
+    </w:p>
     <w:p>
       <w:r>
         <w:rPr>
@@ -238,13 +258,13 @@
           <wp:anchor distT="0" distB="0" distL="114300" distR="114300" simplePos="0" relativeHeight="251661312" behindDoc="0" locked="0" layoutInCell="1" allowOverlap="1">
             <wp:simplePos x="0" y="0"/>
             <wp:positionH relativeFrom="margin">
-              <wp:align>right</wp:align>
+              <wp:align>left</wp:align>
             </wp:positionH>
             <wp:positionV relativeFrom="paragraph">
-              <wp:posOffset>276530</wp:posOffset>
+              <wp:posOffset>276860</wp:posOffset>
             </wp:positionV>
-            <wp:extent cx="5400040" cy="3421380"/>
-            <wp:effectExtent l="0" t="0" r="0" b="7620"/>
+            <wp:extent cx="4848860" cy="3072130"/>
+            <wp:effectExtent l="0" t="0" r="8890" b="0"/>
             <wp:wrapSquare wrapText="bothSides"/>
             <wp:docPr id="5" name="Imagen 5"/>
             <wp:cNvGraphicFramePr>
@@ -272,7 +292,7 @@
                   <pic:spPr>
                     <a:xfrm>
                       <a:off x="0" y="0"/>
-                      <a:ext cx="5400040" cy="3421380"/>
+                      <a:ext cx="4848860" cy="3072130"/>
                     </a:xfrm>
                     <a:prstGeom prst="rect">
                       <a:avLst/>
@@ -293,6 +313,16 @@
       <w:r>
         <w:t>Primero la ponemos en producción</w:t>
       </w:r>
+      <w:r>
+        <w:t xml:space="preserve"> </w:t>
+      </w:r>
+      <w:r>
+        <w:rPr>
+          <w:b/>
+          <w:u w:val="single"/>
+        </w:rPr>
+        <w:t>Ng build - - prod</w:t>
+      </w:r>
     </w:p>
     <w:p>
       <w:pPr>
@@ -303,8 +333,28 @@
       </w:r>
     </w:p>
     <w:p>
-      <w:r>
-        <w:t>Subimos la app:</w:t>
+      <w:pPr>
+        <w:rPr>
+          <w:b/>
+          <w:u w:val="single"/>
+        </w:rPr>
+      </w:pPr>
+      <w:r>
+        <w:t>Subimos la app</w:t>
+      </w:r>
+      <w:r>
+        <w:rPr>
+          <w:b/>
+          <w:u w:val="single"/>
+        </w:rPr>
+        <w:t>:</w:t>
+      </w:r>
+      <w:r>
+        <w:rPr>
+          <w:b/>
+          <w:u w:val="single"/>
+        </w:rPr>
+        <w:t xml:space="preserve"> scp -r dist/ administrador@192.168.101.24:/home/administrador</w:t>
       </w:r>
     </w:p>
     <w:p/>
@@ -381,6 +431,37 @@
       </w:r>
     </w:p>
     <w:p>
+      <w:pPr>
+        <w:rPr>
+          <w:b/>
+          <w:u w:val="single"/>
+        </w:rPr>
+      </w:pPr>
+      <w:r>
+        <w:rPr>
+          <w:b/>
+          <w:u w:val="single"/>
+        </w:rPr>
+        <w:lastRenderedPageBreak/>
+        <w:t>- ls /home/administrador</w:t>
+      </w:r>
+    </w:p>
+    <w:p>
+      <w:pPr>
+        <w:rPr>
+          <w:b/>
+          <w:u w:val="single"/>
+        </w:rPr>
+      </w:pPr>
+      <w:r>
+        <w:rPr>
+          <w:b/>
+          <w:u w:val="single"/>
+        </w:rPr>
+        <w:t>- sudo cp –r dist/ /var/www</w:t>
+      </w:r>
+    </w:p>
+    <w:p>
       <w:r>
         <w:rPr>
           <w:noProof/>
@@ -610,28 +691,12 @@
     <w:p>
       <w:r>
         <w:lastRenderedPageBreak/>
-        <w:t>Configuramos fichero .</w:t>
-      </w:r>
-      <w:proofErr w:type="spellStart"/>
-      <w:r>
-        <w:t>htaccess</w:t>
-      </w:r>
-      <w:proofErr w:type="spellEnd"/>
-      <w:r>
-        <w:t xml:space="preserve"> para que funcionen bien las rutas en el servidor:</w:t>
-      </w:r>
-    </w:p>
-    <w:p>
-      <w:r>
-        <w:t xml:space="preserve">Antes tenemos que habilitar el módulo </w:t>
-      </w:r>
-      <w:proofErr w:type="spellStart"/>
-      <w:r>
-        <w:t>rewrite</w:t>
-      </w:r>
-      <w:proofErr w:type="spellEnd"/>
-      <w:r>
-        <w:t xml:space="preserve"> de </w:t>
+        <w:t>Configuramos fichero .htaccess para que funcionen bien las rutas en el servidor:</w:t>
+      </w:r>
+    </w:p>
+    <w:p>
+      <w:r>
+        <w:t xml:space="preserve">Antes tenemos que habilitar el módulo rewrite de </w:t>
       </w:r>
       <w:r>
         <w:t xml:space="preserve">apache con </w:t>
@@ -641,61 +706,18 @@
           <w:b/>
           <w:u w:val="single"/>
         </w:rPr>
-        <w:t xml:space="preserve">sudo a2enmod </w:t>
-      </w:r>
-      <w:proofErr w:type="spellStart"/>
+        <w:t>sudo a2enmod rewrite</w:t>
+      </w:r>
+      <w:r>
+        <w:t xml:space="preserve"> y en el fichero </w:t>
+      </w:r>
       <w:r>
         <w:rPr>
           <w:b/>
           <w:u w:val="single"/>
         </w:rPr>
-        <w:t>rewrite</w:t>
-      </w:r>
-      <w:proofErr w:type="spellEnd"/>
-      <w:r>
-        <w:t xml:space="preserve"> y en el fichero </w:t>
-      </w:r>
-      <w:bookmarkStart w:id="0" w:name="_GoBack"/>
-      <w:r>
-        <w:rPr>
-          <w:b/>
-          <w:u w:val="single"/>
-        </w:rPr>
-        <w:t>/</w:t>
-      </w:r>
-      <w:proofErr w:type="spellStart"/>
-      <w:r>
-        <w:rPr>
-          <w:b/>
-          <w:u w:val="single"/>
-        </w:rPr>
-        <w:t>etc</w:t>
-      </w:r>
-      <w:proofErr w:type="spellEnd"/>
-      <w:r>
-        <w:rPr>
-          <w:b/>
-          <w:u w:val="single"/>
-        </w:rPr>
-        <w:t>/apache2/</w:t>
-      </w:r>
-      <w:proofErr w:type="spellStart"/>
-      <w:r>
-        <w:rPr>
-          <w:b/>
-          <w:u w:val="single"/>
-        </w:rPr>
-        <w:t>sites-available</w:t>
-      </w:r>
-      <w:proofErr w:type="spellEnd"/>
-      <w:r>
-        <w:rPr>
-          <w:b/>
-          <w:u w:val="single"/>
-        </w:rPr>
-        <w:t>/000-default.conf</w:t>
-      </w:r>
-      <w:bookmarkEnd w:id="0"/>
+        <w:t>/etc/apache2/sites-available/000-default.conf</w:t>
+      </w:r>
       <w:r>
         <w:t xml:space="preserve"> y  poner lo siguiente:</w:t>
       </w:r>
@@ -740,69 +762,8 @@
           <w:bdr w:val="none" w:sz="0" w:space="0" w:color="auto" w:frame="1"/>
           <w:lang w:eastAsia="es-ES"/>
         </w:rPr>
-        <w:t>&lt;</w:t>
-      </w:r>
-      <w:proofErr w:type="spellStart"/>
-      <w:r>
-        <w:rPr>
-          <w:rFonts w:ascii="Consolas" w:eastAsia="Times New Roman" w:hAnsi="Consolas" w:cs="Consolas"/>
-          <w:color w:val="24292E"/>
-          <w:sz w:val="20"/>
-          <w:szCs w:val="20"/>
-          <w:bdr w:val="none" w:sz="0" w:space="0" w:color="auto" w:frame="1"/>
-          <w:lang w:eastAsia="es-ES"/>
-        </w:rPr>
-        <w:t>Directory</w:t>
-      </w:r>
-      <w:proofErr w:type="spellEnd"/>
-      <w:r>
-        <w:rPr>
-          <w:rFonts w:ascii="Consolas" w:eastAsia="Times New Roman" w:hAnsi="Consolas" w:cs="Consolas"/>
-          <w:color w:val="24292E"/>
-          <w:sz w:val="20"/>
-          <w:szCs w:val="20"/>
-          <w:bdr w:val="none" w:sz="0" w:space="0" w:color="auto" w:frame="1"/>
-          <w:lang w:eastAsia="es-ES"/>
-        </w:rPr>
-        <w:t xml:space="preserve"> "/</w:t>
-      </w:r>
-      <w:proofErr w:type="spellStart"/>
-      <w:r>
-        <w:rPr>
-          <w:rFonts w:ascii="Consolas" w:eastAsia="Times New Roman" w:hAnsi="Consolas" w:cs="Consolas"/>
-          <w:color w:val="24292E"/>
-          <w:sz w:val="20"/>
-          <w:szCs w:val="20"/>
-          <w:bdr w:val="none" w:sz="0" w:space="0" w:color="auto" w:frame="1"/>
-          <w:lang w:eastAsia="es-ES"/>
-        </w:rPr>
-        <w:t>var</w:t>
-      </w:r>
-      <w:proofErr w:type="spellEnd"/>
-      <w:r>
-        <w:rPr>
-          <w:rFonts w:ascii="Consolas" w:eastAsia="Times New Roman" w:hAnsi="Consolas" w:cs="Consolas"/>
-          <w:color w:val="24292E"/>
-          <w:sz w:val="20"/>
-          <w:szCs w:val="20"/>
-          <w:bdr w:val="none" w:sz="0" w:space="0" w:color="auto" w:frame="1"/>
-          <w:lang w:eastAsia="es-ES"/>
-        </w:rPr>
-        <w:t>/www/</w:t>
-      </w:r>
-      <w:proofErr w:type="spellStart"/>
-      <w:r>
-        <w:rPr>
-          <w:rFonts w:ascii="Consolas" w:eastAsia="Times New Roman" w:hAnsi="Consolas" w:cs="Consolas"/>
-          <w:color w:val="24292E"/>
-          <w:sz w:val="20"/>
-          <w:szCs w:val="20"/>
-          <w:bdr w:val="none" w:sz="0" w:space="0" w:color="auto" w:frame="1"/>
-          <w:lang w:eastAsia="es-ES"/>
-        </w:rPr>
-        <w:t>dist</w:t>
-      </w:r>
-      <w:proofErr w:type="spellEnd"/>
+        <w:t>&lt;Directory "/var/www/dist</w:t>
+      </w:r>
       <w:r>
         <w:rPr>
           <w:rFonts w:ascii="Consolas" w:eastAsia="Times New Roman" w:hAnsi="Consolas" w:cs="Consolas"/>
@@ -855,45 +816,8 @@
           <w:bdr w:val="none" w:sz="0" w:space="0" w:color="auto" w:frame="1"/>
           <w:lang w:eastAsia="es-ES"/>
         </w:rPr>
-        <w:t xml:space="preserve">  </w:t>
-      </w:r>
-      <w:proofErr w:type="spellStart"/>
-      <w:r>
-        <w:rPr>
-          <w:rFonts w:ascii="Consolas" w:eastAsia="Times New Roman" w:hAnsi="Consolas" w:cs="Consolas"/>
-          <w:color w:val="24292E"/>
-          <w:sz w:val="20"/>
-          <w:szCs w:val="20"/>
-          <w:bdr w:val="none" w:sz="0" w:space="0" w:color="auto" w:frame="1"/>
-          <w:lang w:eastAsia="es-ES"/>
-        </w:rPr>
-        <w:t>AllowOverride</w:t>
-      </w:r>
-      <w:proofErr w:type="spellEnd"/>
-      <w:r>
-        <w:rPr>
-          <w:rFonts w:ascii="Consolas" w:eastAsia="Times New Roman" w:hAnsi="Consolas" w:cs="Consolas"/>
-          <w:color w:val="24292E"/>
-          <w:sz w:val="20"/>
-          <w:szCs w:val="20"/>
-          <w:bdr w:val="none" w:sz="0" w:space="0" w:color="auto" w:frame="1"/>
-          <w:lang w:eastAsia="es-ES"/>
-        </w:rPr>
-        <w:t xml:space="preserve"> </w:t>
-      </w:r>
-      <w:proofErr w:type="spellStart"/>
-      <w:r>
-        <w:rPr>
-          <w:rFonts w:ascii="Consolas" w:eastAsia="Times New Roman" w:hAnsi="Consolas" w:cs="Consolas"/>
-          <w:color w:val="24292E"/>
-          <w:sz w:val="20"/>
-          <w:szCs w:val="20"/>
-          <w:bdr w:val="none" w:sz="0" w:space="0" w:color="auto" w:frame="1"/>
-          <w:lang w:eastAsia="es-ES"/>
-        </w:rPr>
-        <w:t>All</w:t>
-      </w:r>
-      <w:proofErr w:type="spellEnd"/>
+        <w:t xml:space="preserve">  AllowOverride All</w:t>
+      </w:r>
     </w:p>
     <w:p>
       <w:pPr>
@@ -934,31 +858,7 @@
           <w:bdr w:val="none" w:sz="0" w:space="0" w:color="auto" w:frame="1"/>
           <w:lang w:eastAsia="es-ES"/>
         </w:rPr>
-        <w:t>&lt;/</w:t>
-      </w:r>
-      <w:proofErr w:type="spellStart"/>
-      <w:r>
-        <w:rPr>
-          <w:rFonts w:ascii="Consolas" w:eastAsia="Times New Roman" w:hAnsi="Consolas" w:cs="Consolas"/>
-          <w:color w:val="24292E"/>
-          <w:sz w:val="20"/>
-          <w:szCs w:val="20"/>
-          <w:bdr w:val="none" w:sz="0" w:space="0" w:color="auto" w:frame="1"/>
-          <w:lang w:eastAsia="es-ES"/>
-        </w:rPr>
-        <w:t>Directory</w:t>
-      </w:r>
-      <w:proofErr w:type="spellEnd"/>
-      <w:r>
-        <w:rPr>
-          <w:rFonts w:ascii="Consolas" w:eastAsia="Times New Roman" w:hAnsi="Consolas" w:cs="Consolas"/>
-          <w:color w:val="24292E"/>
-          <w:sz w:val="20"/>
-          <w:szCs w:val="20"/>
-          <w:bdr w:val="none" w:sz="0" w:space="0" w:color="auto" w:frame="1"/>
-          <w:lang w:eastAsia="es-ES"/>
-        </w:rPr>
-        <w:t>&gt;</w:t>
+        <w:t>&lt;/Directory&gt;</w:t>
       </w:r>
     </w:p>
     <w:p/>
@@ -1005,6 +905,31 @@
           </wp:inline>
         </w:drawing>
       </w:r>
+    </w:p>
+    <w:p/>
+    <w:p>
+      <w:r>
+        <w:t xml:space="preserve">Reiniciamos el servidor </w:t>
+      </w:r>
+      <w:r>
+        <w:rPr>
+          <w:b/>
+          <w:u w:val="single"/>
+        </w:rPr>
+        <w:t>sudo service apache2 restart</w:t>
+      </w:r>
+      <w:r>
+        <w:rPr>
+          <w:b/>
+          <w:u w:val="single"/>
+        </w:rPr>
+        <w:t xml:space="preserve"> </w:t>
+      </w:r>
+      <w:r>
+        <w:t>y LISTO!</w:t>
+      </w:r>
+      <w:bookmarkStart w:id="0" w:name="_GoBack"/>
+      <w:bookmarkEnd w:id="0"/>
     </w:p>
     <w:sectPr>
       <w:pgSz w:w="11906" w:h="16838"/>

</xml_diff>

<commit_message>
commit Final - documentacion y script de instalacion
</commit_message>
<xml_diff>
--- a/pelis-app/Documentación Instalación.docx
+++ b/pelis-app/Documentación Instalación.docx
@@ -3,7 +3,20 @@
 <w:document xmlns:wpc="http://schemas.microsoft.com/office/word/2010/wordprocessingCanvas" xmlns:mc="http://schemas.openxmlformats.org/markup-compatibility/2006" xmlns:o="urn:schemas-microsoft-com:office:office" xmlns:r="http://schemas.openxmlformats.org/officeDocument/2006/relationships" xmlns:m="http://schemas.openxmlformats.org/officeDocument/2006/math" xmlns:v="urn:schemas-microsoft-com:vml" xmlns:wp14="http://schemas.microsoft.com/office/word/2010/wordprocessingDrawing" xmlns:wp="http://schemas.openxmlformats.org/drawingml/2006/wordprocessingDrawing" xmlns:w10="urn:schemas-microsoft-com:office:word" xmlns:w="http://schemas.openxmlformats.org/wordprocessingml/2006/main" xmlns:w14="http://schemas.microsoft.com/office/word/2010/wordml" xmlns:w15="http://schemas.microsoft.com/office/word/2012/wordml" xmlns:wpg="http://schemas.microsoft.com/office/word/2010/wordprocessingGroup" xmlns:wpi="http://schemas.microsoft.com/office/word/2010/wordprocessingInk" xmlns:wne="http://schemas.microsoft.com/office/word/2006/wordml" xmlns:wps="http://schemas.microsoft.com/office/word/2010/wordprocessingShape" mc:Ignorable="w14 w15 wp14">
   <w:body>
     <w:p>
-      <w:r>
+      <w:pPr>
+        <w:jc w:val="center"/>
+        <w:rPr>
+          <w:b/>
+          <w:sz w:val="36"/>
+          <w:u w:val="single"/>
+        </w:rPr>
+      </w:pPr>
+      <w:r>
+        <w:rPr>
+          <w:b/>
+          <w:sz w:val="36"/>
+          <w:u w:val="single"/>
+        </w:rPr>
         <w:t>Documentación Instalación.</w:t>
       </w:r>
     </w:p>
@@ -71,6 +84,55 @@
       <w:pPr>
         <w:ind w:firstLine="708"/>
       </w:pPr>
+      <w:r>
+        <w:rPr>
+          <w:noProof/>
+          <w:lang w:eastAsia="es-ES"/>
+        </w:rPr>
+        <w:drawing>
+          <wp:inline distT="0" distB="0" distL="0" distR="0" wp14:anchorId="5A2F27B5" wp14:editId="7A64E1E9">
+            <wp:extent cx="2232097" cy="2150669"/>
+            <wp:effectExtent l="0" t="0" r="0" b="2540"/>
+            <wp:docPr id="11" name="Imagen 11"/>
+            <wp:cNvGraphicFramePr>
+              <a:graphicFrameLocks xmlns:a="http://schemas.openxmlformats.org/drawingml/2006/main" noChangeAspect="1"/>
+            </wp:cNvGraphicFramePr>
+            <a:graphic xmlns:a="http://schemas.openxmlformats.org/drawingml/2006/main">
+              <a:graphicData uri="http://schemas.openxmlformats.org/drawingml/2006/picture">
+                <pic:pic xmlns:pic="http://schemas.openxmlformats.org/drawingml/2006/picture">
+                  <pic:nvPicPr>
+                    <pic:cNvPr id="1" name=""/>
+                    <pic:cNvPicPr/>
+                  </pic:nvPicPr>
+                  <pic:blipFill>
+                    <a:blip r:embed="rId8"/>
+                    <a:stretch>
+                      <a:fillRect/>
+                    </a:stretch>
+                  </pic:blipFill>
+                  <pic:spPr>
+                    <a:xfrm>
+                      <a:off x="0" y="0"/>
+                      <a:ext cx="2244007" cy="2162145"/>
+                    </a:xfrm>
+                    <a:prstGeom prst="rect">
+                      <a:avLst/>
+                    </a:prstGeom>
+                  </pic:spPr>
+                </pic:pic>
+              </a:graphicData>
+            </a:graphic>
+          </wp:inline>
+        </w:drawing>
+      </w:r>
+    </w:p>
+    <w:p>
+      <w:pPr>
+        <w:ind w:firstLine="708"/>
+      </w:pPr>
+      <w:r>
+        <w:t>Ponemos las credenciales.</w:t>
+      </w:r>
     </w:p>
     <w:p>
       <w:pPr>
@@ -101,9 +163,33 @@
     <w:p>
       <w:pPr>
         <w:ind w:firstLine="708"/>
-      </w:pPr>
-      <w:r>
-        <w:t>Configuramos host inicialmente.</w:t>
+        <w:rPr>
+          <w:u w:val="single"/>
+        </w:rPr>
+      </w:pPr>
+      <w:r>
+        <w:t xml:space="preserve">Configuramos </w:t>
+      </w:r>
+      <w:r>
+        <w:t>host inici</w:t>
+      </w:r>
+      <w:r>
+        <w:t xml:space="preserve">almente y ponemos </w:t>
+      </w:r>
+      <w:r>
+        <w:t>/dist</w:t>
+      </w:r>
+      <w:r>
+        <w:t xml:space="preserve"> en vez /html</w:t>
+      </w:r>
+      <w:r>
+        <w:t xml:space="preserve"> en</w:t>
+      </w:r>
+      <w:r>
+        <w:t xml:space="preserve"> DocumentRoot</w:t>
+      </w:r>
+      <w:r>
+        <w:t>.</w:t>
       </w:r>
     </w:p>
     <w:p>
@@ -134,13 +220,13 @@
           <wp:anchor distT="0" distB="0" distL="114300" distR="114300" simplePos="0" relativeHeight="251658240" behindDoc="0" locked="0" layoutInCell="1" allowOverlap="1">
             <wp:simplePos x="0" y="0"/>
             <wp:positionH relativeFrom="column">
-              <wp:posOffset>-3810</wp:posOffset>
+              <wp:posOffset>-5080</wp:posOffset>
             </wp:positionH>
             <wp:positionV relativeFrom="paragraph">
-              <wp:posOffset>-3175</wp:posOffset>
+              <wp:posOffset>0</wp:posOffset>
             </wp:positionV>
-            <wp:extent cx="5400040" cy="3399790"/>
-            <wp:effectExtent l="0" t="0" r="0" b="0"/>
+            <wp:extent cx="4810125" cy="3028315"/>
+            <wp:effectExtent l="0" t="0" r="9525" b="635"/>
             <wp:wrapSquare wrapText="bothSides"/>
             <wp:docPr id="1" name="Imagen 1"/>
             <wp:cNvGraphicFramePr>
@@ -154,7 +240,7 @@
                     <pic:cNvPicPr/>
                   </pic:nvPicPr>
                   <pic:blipFill>
-                    <a:blip r:embed="rId8">
+                    <a:blip r:embed="rId9">
                       <a:extLst>
                         <a:ext uri="{28A0092B-C50C-407E-A947-70E740481C1C}">
                           <a14:useLocalDpi xmlns:a14="http://schemas.microsoft.com/office/drawing/2010/main" val="0"/>
@@ -168,7 +254,7 @@
                   <pic:spPr>
                     <a:xfrm>
                       <a:off x="0" y="0"/>
-                      <a:ext cx="5400040" cy="3399790"/>
+                      <a:ext cx="4810125" cy="3028315"/>
                     </a:xfrm>
                     <a:prstGeom prst="rect">
                       <a:avLst/>
@@ -236,15 +322,15 @@
     <w:p/>
     <w:p>
       <w:r>
+        <w:tab/>
+      </w:r>
+      <w:r>
+        <w:tab/>
+      </w:r>
+    </w:p>
+    <w:p>
+      <w:r>
         <w:lastRenderedPageBreak/>
-        <w:tab/>
-      </w:r>
-      <w:r>
-        <w:tab/>
-      </w:r>
-    </w:p>
-    <w:p>
-      <w:r>
         <w:t>Subimos la app:</w:t>
       </w:r>
     </w:p>
@@ -278,7 +364,7 @@
                     <pic:cNvPicPr/>
                   </pic:nvPicPr>
                   <pic:blipFill>
-                    <a:blip r:embed="rId9">
+                    <a:blip r:embed="rId10">
                       <a:extLst>
                         <a:ext uri="{28A0092B-C50C-407E-A947-70E740481C1C}">
                           <a14:useLocalDpi xmlns:a14="http://schemas.microsoft.com/office/drawing/2010/main" val="0"/>
@@ -314,6 +400,9 @@
         <w:t>Primero la ponemos en producción</w:t>
       </w:r>
       <w:r>
+        <w:t xml:space="preserve"> desde el equipo local</w:t>
+      </w:r>
+      <w:r>
         <w:t xml:space="preserve"> </w:t>
       </w:r>
       <w:r>
@@ -388,7 +477,7 @@
                     <pic:cNvPicPr/>
                   </pic:nvPicPr>
                   <pic:blipFill>
-                    <a:blip r:embed="rId10">
+                    <a:blip r:embed="rId11">
                       <a:extLst>
                         <a:ext uri="{28A0092B-C50C-407E-A947-70E740481C1C}">
                           <a14:useLocalDpi xmlns:a14="http://schemas.microsoft.com/office/drawing/2010/main" val="0"/>
@@ -424,7 +513,11 @@
         <w:t xml:space="preserve">  </w:t>
       </w:r>
     </w:p>
-    <w:p/>
+    <w:p>
+      <w:r>
+        <w:t>Desde el servidor</w:t>
+      </w:r>
+    </w:p>
     <w:p>
       <w:r>
         <w:t>Miramos que se hayan enviado los archivos y lo copiamos a la carpeta del servidor.</w:t>
@@ -442,7 +535,6 @@
           <w:b/>
           <w:u w:val="single"/>
         </w:rPr>
-        <w:lastRenderedPageBreak/>
         <w:t>- ls /home/administrador</w:t>
       </w:r>
     </w:p>
@@ -458,6 +550,7 @@
           <w:b/>
           <w:u w:val="single"/>
         </w:rPr>
+        <w:lastRenderedPageBreak/>
         <w:t>- sudo cp –r dist/ /var/www</w:t>
       </w:r>
     </w:p>
@@ -472,55 +565,6 @@
             <wp:extent cx="5400040" cy="3399790"/>
             <wp:effectExtent l="0" t="0" r="0" b="0"/>
             <wp:docPr id="4" name="Imagen 4"/>
-            <wp:cNvGraphicFramePr>
-              <a:graphicFrameLocks xmlns:a="http://schemas.openxmlformats.org/drawingml/2006/main" noChangeAspect="1"/>
-            </wp:cNvGraphicFramePr>
-            <a:graphic xmlns:a="http://schemas.openxmlformats.org/drawingml/2006/main">
-              <a:graphicData uri="http://schemas.openxmlformats.org/drawingml/2006/picture">
-                <pic:pic xmlns:pic="http://schemas.openxmlformats.org/drawingml/2006/picture">
-                  <pic:nvPicPr>
-                    <pic:cNvPr id="1" name=""/>
-                    <pic:cNvPicPr/>
-                  </pic:nvPicPr>
-                  <pic:blipFill>
-                    <a:blip r:embed="rId11"/>
-                    <a:stretch>
-                      <a:fillRect/>
-                    </a:stretch>
-                  </pic:blipFill>
-                  <pic:spPr>
-                    <a:xfrm>
-                      <a:off x="0" y="0"/>
-                      <a:ext cx="5400040" cy="3399790"/>
-                    </a:xfrm>
-                    <a:prstGeom prst="rect">
-                      <a:avLst/>
-                    </a:prstGeom>
-                  </pic:spPr>
-                </pic:pic>
-              </a:graphicData>
-            </a:graphic>
-          </wp:inline>
-        </w:drawing>
-      </w:r>
-    </w:p>
-    <w:p/>
-    <w:p>
-      <w:r>
-        <w:t xml:space="preserve">Probamos: </w:t>
-      </w:r>
-    </w:p>
-    <w:p>
-      <w:r>
-        <w:rPr>
-          <w:noProof/>
-          <w:lang w:eastAsia="es-ES"/>
-        </w:rPr>
-        <w:drawing>
-          <wp:inline distT="0" distB="0" distL="0" distR="0" wp14:anchorId="22CBF90E" wp14:editId="3FD6AF52">
-            <wp:extent cx="5400040" cy="2902585"/>
-            <wp:effectExtent l="0" t="0" r="0" b="0"/>
-            <wp:docPr id="6" name="Imagen 6"/>
             <wp:cNvGraphicFramePr>
               <a:graphicFrameLocks xmlns:a="http://schemas.openxmlformats.org/drawingml/2006/main" noChangeAspect="1"/>
             </wp:cNvGraphicFramePr>
@@ -540,7 +584,7 @@
                   <pic:spPr>
                     <a:xfrm>
                       <a:off x="0" y="0"/>
-                      <a:ext cx="5400040" cy="2902585"/>
+                      <a:ext cx="5400040" cy="3399790"/>
                     </a:xfrm>
                     <a:prstGeom prst="rect">
                       <a:avLst/>
@@ -556,16 +600,20 @@
     <w:p/>
     <w:p>
       <w:r>
+        <w:t xml:space="preserve">Probamos: </w:t>
+      </w:r>
+    </w:p>
+    <w:p>
+      <w:r>
         <w:rPr>
           <w:noProof/>
           <w:lang w:eastAsia="es-ES"/>
         </w:rPr>
-        <w:lastRenderedPageBreak/>
         <w:drawing>
-          <wp:inline distT="0" distB="0" distL="0" distR="0" wp14:anchorId="5DE0E5AF" wp14:editId="14527111">
-            <wp:extent cx="4767603" cy="2582265"/>
-            <wp:effectExtent l="0" t="0" r="0" b="8890"/>
-            <wp:docPr id="7" name="Imagen 7"/>
+          <wp:inline distT="0" distB="0" distL="0" distR="0" wp14:anchorId="22CBF90E" wp14:editId="3FD6AF52">
+            <wp:extent cx="5400040" cy="2902585"/>
+            <wp:effectExtent l="0" t="0" r="0" b="0"/>
+            <wp:docPr id="6" name="Imagen 6"/>
             <wp:cNvGraphicFramePr>
               <a:graphicFrameLocks xmlns:a="http://schemas.openxmlformats.org/drawingml/2006/main" noChangeAspect="1"/>
             </wp:cNvGraphicFramePr>
@@ -585,7 +633,7 @@
                   <pic:spPr>
                     <a:xfrm>
                       <a:off x="0" y="0"/>
-                      <a:ext cx="4770567" cy="2583870"/>
+                      <a:ext cx="5400040" cy="2902585"/>
                     </a:xfrm>
                     <a:prstGeom prst="rect">
                       <a:avLst/>
@@ -605,11 +653,12 @@
           <w:noProof/>
           <w:lang w:eastAsia="es-ES"/>
         </w:rPr>
+        <w:lastRenderedPageBreak/>
         <w:drawing>
-          <wp:inline distT="0" distB="0" distL="0" distR="0" wp14:anchorId="599B7955" wp14:editId="5C9DED4B">
-            <wp:extent cx="4286954" cy="2304288"/>
-            <wp:effectExtent l="0" t="0" r="0" b="1270"/>
-            <wp:docPr id="8" name="Imagen 8"/>
+          <wp:inline distT="0" distB="0" distL="0" distR="0" wp14:anchorId="5DE0E5AF" wp14:editId="14527111">
+            <wp:extent cx="4767603" cy="2582265"/>
+            <wp:effectExtent l="0" t="0" r="0" b="8890"/>
+            <wp:docPr id="7" name="Imagen 7"/>
             <wp:cNvGraphicFramePr>
               <a:graphicFrameLocks xmlns:a="http://schemas.openxmlformats.org/drawingml/2006/main" noChangeAspect="1"/>
             </wp:cNvGraphicFramePr>
@@ -629,6 +678,50 @@
                   <pic:spPr>
                     <a:xfrm>
                       <a:off x="0" y="0"/>
+                      <a:ext cx="4770567" cy="2583870"/>
+                    </a:xfrm>
+                    <a:prstGeom prst="rect">
+                      <a:avLst/>
+                    </a:prstGeom>
+                  </pic:spPr>
+                </pic:pic>
+              </a:graphicData>
+            </a:graphic>
+          </wp:inline>
+        </w:drawing>
+      </w:r>
+    </w:p>
+    <w:p/>
+    <w:p>
+      <w:r>
+        <w:rPr>
+          <w:noProof/>
+          <w:lang w:eastAsia="es-ES"/>
+        </w:rPr>
+        <w:drawing>
+          <wp:inline distT="0" distB="0" distL="0" distR="0" wp14:anchorId="599B7955" wp14:editId="5C9DED4B">
+            <wp:extent cx="4286954" cy="2304288"/>
+            <wp:effectExtent l="0" t="0" r="0" b="1270"/>
+            <wp:docPr id="8" name="Imagen 8"/>
+            <wp:cNvGraphicFramePr>
+              <a:graphicFrameLocks xmlns:a="http://schemas.openxmlformats.org/drawingml/2006/main" noChangeAspect="1"/>
+            </wp:cNvGraphicFramePr>
+            <a:graphic xmlns:a="http://schemas.openxmlformats.org/drawingml/2006/main">
+              <a:graphicData uri="http://schemas.openxmlformats.org/drawingml/2006/picture">
+                <pic:pic xmlns:pic="http://schemas.openxmlformats.org/drawingml/2006/picture">
+                  <pic:nvPicPr>
+                    <pic:cNvPr id="1" name=""/>
+                    <pic:cNvPicPr/>
+                  </pic:nvPicPr>
+                  <pic:blipFill>
+                    <a:blip r:embed="rId15"/>
+                    <a:stretch>
+                      <a:fillRect/>
+                    </a:stretch>
+                  </pic:blipFill>
+                  <pic:spPr>
+                    <a:xfrm>
+                      <a:off x="0" y="0"/>
                       <a:ext cx="4291455" cy="2306708"/>
                     </a:xfrm>
                     <a:prstGeom prst="rect">
@@ -664,7 +757,7 @@
                     <pic:cNvPicPr/>
                   </pic:nvPicPr>
                   <pic:blipFill>
-                    <a:blip r:embed="rId15"/>
+                    <a:blip r:embed="rId16"/>
                     <a:stretch>
                       <a:fillRect/>
                     </a:stretch>
@@ -862,7 +955,13 @@
       </w:r>
     </w:p>
     <w:p/>
-    <w:p/>
+    <w:p>
+      <w:r>
+        <w:t>Creamos un archivo .htaccess en /var/www/dist con el siguiente contenido.</w:t>
+      </w:r>
+      <w:bookmarkStart w:id="0" w:name="_GoBack"/>
+      <w:bookmarkEnd w:id="0"/>
+    </w:p>
     <w:p>
       <w:r>
         <w:rPr>
@@ -885,7 +984,7 @@
                     <pic:cNvPicPr/>
                   </pic:nvPicPr>
                   <pic:blipFill>
-                    <a:blip r:embed="rId16"/>
+                    <a:blip r:embed="rId17"/>
                     <a:stretch>
                       <a:fillRect/>
                     </a:stretch>
@@ -926,10 +1025,11 @@
         <w:t xml:space="preserve"> </w:t>
       </w:r>
       <w:r>
-        <w:t>y LISTO!</w:t>
-      </w:r>
-      <w:bookmarkStart w:id="0" w:name="_GoBack"/>
-      <w:bookmarkEnd w:id="0"/>
+        <w:t>y LISTO</w:t>
+      </w:r>
+      <w:r>
+        <w:t>.</w:t>
+      </w:r>
     </w:p>
     <w:sectPr>
       <w:pgSz w:w="11906" w:h="16838"/>

</xml_diff>